<commit_message>
update source bai 1 bai 2 & Minh chung + source bai 4
</commit_message>
<xml_diff>
--- a/Lab06.docx
+++ b/Lab06.docx
@@ -257,6 +257,171 @@
                     <a:xfrm>
                       <a:off x="0" y="0"/>
                       <a:ext cx="5943600" cy="3554730"/>
+                    </a:xfrm>
+                    <a:prstGeom prst="rect">
+                      <a:avLst/>
+                    </a:prstGeom>
+                  </pic:spPr>
+                </pic:pic>
+              </a:graphicData>
+            </a:graphic>
+          </wp:inline>
+        </w:drawing>
+      </w:r>
+    </w:p>
+    <w:p/>
+    <w:p/>
+    <w:p>
+      <w:pPr>
+        <w:rPr>
+          <w:lang w:val="vi-VN"/>
+        </w:rPr>
+      </w:pPr>
+      <w:r>
+        <w:rPr>
+          <w:lang w:val="vi-VN"/>
+        </w:rPr>
+        <w:t>Bài 4</w:t>
+      </w:r>
+    </w:p>
+    <w:p>
+      <w:pPr>
+        <w:rPr>
+          <w:lang w:val="vi-VN"/>
+        </w:rPr>
+      </w:pPr>
+      <w:r>
+        <w:rPr>
+          <w:noProof/>
+          <w:lang w:val="vi-VN"/>
+        </w:rPr>
+        <w:lastRenderedPageBreak/>
+        <w:drawing>
+          <wp:inline distT="0" distB="0" distL="0" distR="0" wp14:anchorId="786564B3" wp14:editId="65BBAF68">
+            <wp:extent cx="5943600" cy="3550920"/>
+            <wp:effectExtent l="0" t="0" r="0" b="0"/>
+            <wp:docPr id="1751067533" name="Picture 1" descr="A screenshot of a computer&#10;&#10;AI-generated content may be incorrect."/>
+            <wp:cNvGraphicFramePr>
+              <a:graphicFrameLocks xmlns:a="http://schemas.openxmlformats.org/drawingml/2006/main" noChangeAspect="1"/>
+            </wp:cNvGraphicFramePr>
+            <a:graphic xmlns:a="http://schemas.openxmlformats.org/drawingml/2006/main">
+              <a:graphicData uri="http://schemas.openxmlformats.org/drawingml/2006/picture">
+                <pic:pic xmlns:pic="http://schemas.openxmlformats.org/drawingml/2006/picture">
+                  <pic:nvPicPr>
+                    <pic:cNvPr id="1751067533" name="Picture 1" descr="A screenshot of a computer&#10;&#10;AI-generated content may be incorrect."/>
+                    <pic:cNvPicPr/>
+                  </pic:nvPicPr>
+                  <pic:blipFill>
+                    <a:blip r:embed="rId9" cstate="print">
+                      <a:extLst>
+                        <a:ext uri="{28A0092B-C50C-407E-A947-70E740481C1C}">
+                          <a14:useLocalDpi xmlns:a14="http://schemas.microsoft.com/office/drawing/2010/main" val="0"/>
+                        </a:ext>
+                      </a:extLst>
+                    </a:blip>
+                    <a:stretch>
+                      <a:fillRect/>
+                    </a:stretch>
+                  </pic:blipFill>
+                  <pic:spPr>
+                    <a:xfrm>
+                      <a:off x="0" y="0"/>
+                      <a:ext cx="5943600" cy="3550920"/>
+                    </a:xfrm>
+                    <a:prstGeom prst="rect">
+                      <a:avLst/>
+                    </a:prstGeom>
+                  </pic:spPr>
+                </pic:pic>
+              </a:graphicData>
+            </a:graphic>
+          </wp:inline>
+        </w:drawing>
+      </w:r>
+      <w:r>
+        <w:rPr>
+          <w:noProof/>
+          <w:lang w:val="vi-VN"/>
+        </w:rPr>
+        <w:drawing>
+          <wp:inline distT="0" distB="0" distL="0" distR="0" wp14:anchorId="54EF779A" wp14:editId="6F212600">
+            <wp:extent cx="5943600" cy="3561080"/>
+            <wp:effectExtent l="0" t="0" r="0" b="1270"/>
+            <wp:docPr id="925376142" name="Picture 2" descr="A screenshot of a computer&#10;&#10;AI-generated content may be incorrect."/>
+            <wp:cNvGraphicFramePr>
+              <a:graphicFrameLocks xmlns:a="http://schemas.openxmlformats.org/drawingml/2006/main" noChangeAspect="1"/>
+            </wp:cNvGraphicFramePr>
+            <a:graphic xmlns:a="http://schemas.openxmlformats.org/drawingml/2006/main">
+              <a:graphicData uri="http://schemas.openxmlformats.org/drawingml/2006/picture">
+                <pic:pic xmlns:pic="http://schemas.openxmlformats.org/drawingml/2006/picture">
+                  <pic:nvPicPr>
+                    <pic:cNvPr id="925376142" name="Picture 2" descr="A screenshot of a computer&#10;&#10;AI-generated content may be incorrect."/>
+                    <pic:cNvPicPr/>
+                  </pic:nvPicPr>
+                  <pic:blipFill>
+                    <a:blip r:embed="rId10" cstate="print">
+                      <a:extLst>
+                        <a:ext uri="{28A0092B-C50C-407E-A947-70E740481C1C}">
+                          <a14:useLocalDpi xmlns:a14="http://schemas.microsoft.com/office/drawing/2010/main" val="0"/>
+                        </a:ext>
+                      </a:extLst>
+                    </a:blip>
+                    <a:stretch>
+                      <a:fillRect/>
+                    </a:stretch>
+                  </pic:blipFill>
+                  <pic:spPr>
+                    <a:xfrm>
+                      <a:off x="0" y="0"/>
+                      <a:ext cx="5943600" cy="3561080"/>
+                    </a:xfrm>
+                    <a:prstGeom prst="rect">
+                      <a:avLst/>
+                    </a:prstGeom>
+                  </pic:spPr>
+                </pic:pic>
+              </a:graphicData>
+            </a:graphic>
+          </wp:inline>
+        </w:drawing>
+      </w:r>
+      <w:r>
+        <w:rPr>
+          <w:noProof/>
+          <w:lang w:val="vi-VN"/>
+        </w:rPr>
+        <w:lastRenderedPageBreak/>
+        <w:drawing>
+          <wp:inline distT="0" distB="0" distL="0" distR="0" wp14:anchorId="0F348353" wp14:editId="109CEC47">
+            <wp:extent cx="5943600" cy="3535045"/>
+            <wp:effectExtent l="0" t="0" r="0" b="8255"/>
+            <wp:docPr id="26143829" name="Picture 3" descr="A screenshot of a computer&#10;&#10;AI-generated content may be incorrect."/>
+            <wp:cNvGraphicFramePr>
+              <a:graphicFrameLocks xmlns:a="http://schemas.openxmlformats.org/drawingml/2006/main" noChangeAspect="1"/>
+            </wp:cNvGraphicFramePr>
+            <a:graphic xmlns:a="http://schemas.openxmlformats.org/drawingml/2006/main">
+              <a:graphicData uri="http://schemas.openxmlformats.org/drawingml/2006/picture">
+                <pic:pic xmlns:pic="http://schemas.openxmlformats.org/drawingml/2006/picture">
+                  <pic:nvPicPr>
+                    <pic:cNvPr id="26143829" name="Picture 3" descr="A screenshot of a computer&#10;&#10;AI-generated content may be incorrect."/>
+                    <pic:cNvPicPr/>
+                  </pic:nvPicPr>
+                  <pic:blipFill>
+                    <a:blip r:embed="rId11" cstate="print">
+                      <a:extLst>
+                        <a:ext uri="{28A0092B-C50C-407E-A947-70E740481C1C}">
+                          <a14:useLocalDpi xmlns:a14="http://schemas.microsoft.com/office/drawing/2010/main" val="0"/>
+                        </a:ext>
+                      </a:extLst>
+                    </a:blip>
+                    <a:stretch>
+                      <a:fillRect/>
+                    </a:stretch>
+                  </pic:blipFill>
+                  <pic:spPr>
+                    <a:xfrm>
+                      <a:off x="0" y="0"/>
+                      <a:ext cx="5943600" cy="3535045"/>
                     </a:xfrm>
                     <a:prstGeom prst="rect">
                       <a:avLst/>

</xml_diff>

<commit_message>
update source bai5 bai 3 vaf minh chung baif 5
</commit_message>
<xml_diff>
--- a/Lab06.docx
+++ b/Lab06.docx
@@ -285,11 +285,6 @@
       </w:r>
     </w:p>
     <w:p>
-      <w:pPr>
-        <w:rPr>
-          <w:lang w:val="vi-VN"/>
-        </w:rPr>
-      </w:pPr>
       <w:r>
         <w:rPr>
           <w:noProof/>
@@ -422,6 +417,216 @@
                     <a:xfrm>
                       <a:off x="0" y="0"/>
                       <a:ext cx="5943600" cy="3535045"/>
+                    </a:xfrm>
+                    <a:prstGeom prst="rect">
+                      <a:avLst/>
+                    </a:prstGeom>
+                  </pic:spPr>
+                </pic:pic>
+              </a:graphicData>
+            </a:graphic>
+          </wp:inline>
+        </w:drawing>
+      </w:r>
+    </w:p>
+    <w:p>
+      <w:pPr>
+        <w:rPr>
+          <w:lang w:val="vi-VN"/>
+        </w:rPr>
+      </w:pPr>
+      <w:r>
+        <w:rPr>
+          <w:lang w:val="vi-VN"/>
+        </w:rPr>
+        <w:t>Bài 5</w:t>
+      </w:r>
+    </w:p>
+    <w:p>
+      <w:pPr>
+        <w:rPr>
+          <w:lang w:val="vi-VN"/>
+        </w:rPr>
+      </w:pPr>
+      <w:r>
+        <w:rPr>
+          <w:noProof/>
+          <w:lang w:val="vi-VN"/>
+        </w:rPr>
+        <w:lastRenderedPageBreak/>
+        <w:drawing>
+          <wp:inline distT="0" distB="0" distL="0" distR="0" wp14:anchorId="066F1D88" wp14:editId="632041D9">
+            <wp:extent cx="5943600" cy="2769870"/>
+            <wp:effectExtent l="0" t="0" r="0" b="0"/>
+            <wp:docPr id="1639635257" name="Picture 1" descr="A screenshot of a computer&#10;&#10;AI-generated content may be incorrect."/>
+            <wp:cNvGraphicFramePr>
+              <a:graphicFrameLocks xmlns:a="http://schemas.openxmlformats.org/drawingml/2006/main" noChangeAspect="1"/>
+            </wp:cNvGraphicFramePr>
+            <a:graphic xmlns:a="http://schemas.openxmlformats.org/drawingml/2006/main">
+              <a:graphicData uri="http://schemas.openxmlformats.org/drawingml/2006/picture">
+                <pic:pic xmlns:pic="http://schemas.openxmlformats.org/drawingml/2006/picture">
+                  <pic:nvPicPr>
+                    <pic:cNvPr id="1639635257" name="Picture 1" descr="A screenshot of a computer&#10;&#10;AI-generated content may be incorrect."/>
+                    <pic:cNvPicPr/>
+                  </pic:nvPicPr>
+                  <pic:blipFill>
+                    <a:blip r:embed="rId12" cstate="print">
+                      <a:extLst>
+                        <a:ext uri="{28A0092B-C50C-407E-A947-70E740481C1C}">
+                          <a14:useLocalDpi xmlns:a14="http://schemas.microsoft.com/office/drawing/2010/main" val="0"/>
+                        </a:ext>
+                      </a:extLst>
+                    </a:blip>
+                    <a:stretch>
+                      <a:fillRect/>
+                    </a:stretch>
+                  </pic:blipFill>
+                  <pic:spPr>
+                    <a:xfrm>
+                      <a:off x="0" y="0"/>
+                      <a:ext cx="5943600" cy="2769870"/>
+                    </a:xfrm>
+                    <a:prstGeom prst="rect">
+                      <a:avLst/>
+                    </a:prstGeom>
+                  </pic:spPr>
+                </pic:pic>
+              </a:graphicData>
+            </a:graphic>
+          </wp:inline>
+        </w:drawing>
+      </w:r>
+      <w:r>
+        <w:rPr>
+          <w:noProof/>
+          <w:lang w:val="vi-VN"/>
+        </w:rPr>
+        <w:drawing>
+          <wp:inline distT="0" distB="0" distL="0" distR="0" wp14:anchorId="210E4197" wp14:editId="2E753FE0">
+            <wp:extent cx="5943600" cy="2747010"/>
+            <wp:effectExtent l="0" t="0" r="0" b="0"/>
+            <wp:docPr id="1651213214" name="Picture 2" descr="A screenshot of a computer&#10;&#10;AI-generated content may be incorrect."/>
+            <wp:cNvGraphicFramePr>
+              <a:graphicFrameLocks xmlns:a="http://schemas.openxmlformats.org/drawingml/2006/main" noChangeAspect="1"/>
+            </wp:cNvGraphicFramePr>
+            <a:graphic xmlns:a="http://schemas.openxmlformats.org/drawingml/2006/main">
+              <a:graphicData uri="http://schemas.openxmlformats.org/drawingml/2006/picture">
+                <pic:pic xmlns:pic="http://schemas.openxmlformats.org/drawingml/2006/picture">
+                  <pic:nvPicPr>
+                    <pic:cNvPr id="1651213214" name="Picture 2" descr="A screenshot of a computer&#10;&#10;AI-generated content may be incorrect."/>
+                    <pic:cNvPicPr/>
+                  </pic:nvPicPr>
+                  <pic:blipFill>
+                    <a:blip r:embed="rId13" cstate="print">
+                      <a:extLst>
+                        <a:ext uri="{28A0092B-C50C-407E-A947-70E740481C1C}">
+                          <a14:useLocalDpi xmlns:a14="http://schemas.microsoft.com/office/drawing/2010/main" val="0"/>
+                        </a:ext>
+                      </a:extLst>
+                    </a:blip>
+                    <a:stretch>
+                      <a:fillRect/>
+                    </a:stretch>
+                  </pic:blipFill>
+                  <pic:spPr>
+                    <a:xfrm>
+                      <a:off x="0" y="0"/>
+                      <a:ext cx="5943600" cy="2747010"/>
+                    </a:xfrm>
+                    <a:prstGeom prst="rect">
+                      <a:avLst/>
+                    </a:prstGeom>
+                  </pic:spPr>
+                </pic:pic>
+              </a:graphicData>
+            </a:graphic>
+          </wp:inline>
+        </w:drawing>
+      </w:r>
+      <w:r>
+        <w:rPr>
+          <w:noProof/>
+          <w:lang w:val="vi-VN"/>
+        </w:rPr>
+        <w:lastRenderedPageBreak/>
+        <w:drawing>
+          <wp:inline distT="0" distB="0" distL="0" distR="0" wp14:anchorId="5070A0DA" wp14:editId="1ABBB757">
+            <wp:extent cx="5943600" cy="2770505"/>
+            <wp:effectExtent l="0" t="0" r="0" b="0"/>
+            <wp:docPr id="314458791" name="Picture 3" descr="A screenshot of a computer&#10;&#10;AI-generated content may be incorrect."/>
+            <wp:cNvGraphicFramePr>
+              <a:graphicFrameLocks xmlns:a="http://schemas.openxmlformats.org/drawingml/2006/main" noChangeAspect="1"/>
+            </wp:cNvGraphicFramePr>
+            <a:graphic xmlns:a="http://schemas.openxmlformats.org/drawingml/2006/main">
+              <a:graphicData uri="http://schemas.openxmlformats.org/drawingml/2006/picture">
+                <pic:pic xmlns:pic="http://schemas.openxmlformats.org/drawingml/2006/picture">
+                  <pic:nvPicPr>
+                    <pic:cNvPr id="314458791" name="Picture 3" descr="A screenshot of a computer&#10;&#10;AI-generated content may be incorrect."/>
+                    <pic:cNvPicPr/>
+                  </pic:nvPicPr>
+                  <pic:blipFill>
+                    <a:blip r:embed="rId14" cstate="print">
+                      <a:extLst>
+                        <a:ext uri="{28A0092B-C50C-407E-A947-70E740481C1C}">
+                          <a14:useLocalDpi xmlns:a14="http://schemas.microsoft.com/office/drawing/2010/main" val="0"/>
+                        </a:ext>
+                      </a:extLst>
+                    </a:blip>
+                    <a:stretch>
+                      <a:fillRect/>
+                    </a:stretch>
+                  </pic:blipFill>
+                  <pic:spPr>
+                    <a:xfrm>
+                      <a:off x="0" y="0"/>
+                      <a:ext cx="5943600" cy="2770505"/>
+                    </a:xfrm>
+                    <a:prstGeom prst="rect">
+                      <a:avLst/>
+                    </a:prstGeom>
+                  </pic:spPr>
+                </pic:pic>
+              </a:graphicData>
+            </a:graphic>
+          </wp:inline>
+        </w:drawing>
+      </w:r>
+      <w:r>
+        <w:rPr>
+          <w:noProof/>
+          <w:lang w:val="vi-VN"/>
+        </w:rPr>
+        <w:drawing>
+          <wp:inline distT="0" distB="0" distL="0" distR="0" wp14:anchorId="17E71511" wp14:editId="7CC13283">
+            <wp:extent cx="5943600" cy="2891155"/>
+            <wp:effectExtent l="0" t="0" r="0" b="4445"/>
+            <wp:docPr id="660525809" name="Picture 4" descr="A screenshot of a computer&#10;&#10;AI-generated content may be incorrect."/>
+            <wp:cNvGraphicFramePr>
+              <a:graphicFrameLocks xmlns:a="http://schemas.openxmlformats.org/drawingml/2006/main" noChangeAspect="1"/>
+            </wp:cNvGraphicFramePr>
+            <a:graphic xmlns:a="http://schemas.openxmlformats.org/drawingml/2006/main">
+              <a:graphicData uri="http://schemas.openxmlformats.org/drawingml/2006/picture">
+                <pic:pic xmlns:pic="http://schemas.openxmlformats.org/drawingml/2006/picture">
+                  <pic:nvPicPr>
+                    <pic:cNvPr id="660525809" name="Picture 4" descr="A screenshot of a computer&#10;&#10;AI-generated content may be incorrect."/>
+                    <pic:cNvPicPr/>
+                  </pic:nvPicPr>
+                  <pic:blipFill>
+                    <a:blip r:embed="rId15" cstate="print">
+                      <a:extLst>
+                        <a:ext uri="{28A0092B-C50C-407E-A947-70E740481C1C}">
+                          <a14:useLocalDpi xmlns:a14="http://schemas.microsoft.com/office/drawing/2010/main" val="0"/>
+                        </a:ext>
+                      </a:extLst>
+                    </a:blip>
+                    <a:stretch>
+                      <a:fillRect/>
+                    </a:stretch>
+                  </pic:blipFill>
+                  <pic:spPr>
+                    <a:xfrm>
+                      <a:off x="0" y="0"/>
+                      <a:ext cx="5943600" cy="2891155"/>
                     </a:xfrm>
                     <a:prstGeom prst="rect">
                       <a:avLst/>

</xml_diff>